<commit_message>
Prepare public release and harden processing reliability
</commit_message>
<xml_diff>
--- a/tests/performance/batch_100_files/docx/docx_001.docx
+++ b/tests/performance/batch_100_files/docx/docx_001.docx
@@ -7,75 +7,17 @@
         <w:pStyle w:val="Title"/>
       </w:pPr>
       <w:r>
-        <w:t>Complex Test Document</w:t>
+        <w:t>Test Document with Table</w:t>
       </w:r>
     </w:p>
     <w:p>
       <w:r>
-        <w:t>This document has multiple tables.</w:t>
+        <w:t>This is a test document.</w:t>
       </w:r>
     </w:p>
     <w:tbl>
       <w:tblPr>
-        <w:tblW w:type="auto" w:w="0"/>
-        <w:tblLook w:firstColumn="1" w:firstRow="1" w:lastColumn="0" w:lastRow="0" w:noHBand="0" w:noVBand="1" w:val="04A0"/>
-      </w:tblPr>
-      <w:tblGrid>
-        <w:gridCol w:w="4320"/>
-        <w:gridCol w:w="4320"/>
-      </w:tblGrid>
-      <w:tr>
-        <w:tc>
-          <w:tcPr>
-            <w:tcW w:type="dxa" w:w="4320"/>
-          </w:tcPr>
-          <w:p>
-            <w:r>
-              <w:t>Key</w:t>
-            </w:r>
-          </w:p>
-        </w:tc>
-        <w:tc>
-          <w:tcPr>
-            <w:tcW w:type="dxa" w:w="4320"/>
-          </w:tcPr>
-          <w:p>
-            <w:r>
-              <w:t>Value</w:t>
-            </w:r>
-          </w:p>
-        </w:tc>
-      </w:tr>
-      <w:tr>
-        <w:tc>
-          <w:tcPr>
-            <w:tcW w:type="dxa" w:w="4320"/>
-          </w:tcPr>
-          <w:p>
-            <w:r>
-              <w:t>Status</w:t>
-            </w:r>
-          </w:p>
-        </w:tc>
-        <w:tc>
-          <w:tcPr>
-            <w:tcW w:type="dxa" w:w="4320"/>
-          </w:tcPr>
-          <w:p>
-            <w:r>
-              <w:t>Active</w:t>
-            </w:r>
-          </w:p>
-        </w:tc>
-      </w:tr>
-    </w:tbl>
-    <w:p>
-      <w:r>
-        <w:t>Here is another table:</w:t>
-      </w:r>
-    </w:p>
-    <w:tbl>
-      <w:tblPr>
+        <w:tblStyle w:val="LightGrid-Accent1"/>
         <w:tblW w:type="auto" w:w="0"/>
         <w:tblLook w:firstColumn="1" w:firstRow="1" w:lastColumn="0" w:lastRow="0" w:noHBand="0" w:noVBand="1" w:val="04A0"/>
       </w:tblPr>
@@ -91,7 +33,7 @@
           </w:tcPr>
           <w:p>
             <w:r>
-              <w:t>Product</w:t>
+              <w:t>Name</w:t>
             </w:r>
           </w:p>
         </w:tc>
@@ -101,7 +43,7 @@
           </w:tcPr>
           <w:p>
             <w:r>
-              <w:t>Price</w:t>
+              <w:t>Age</w:t>
             </w:r>
           </w:p>
         </w:tc>
@@ -111,7 +53,7 @@
           </w:tcPr>
           <w:p>
             <w:r>
-              <w:t>Stock</w:t>
+              <w:t>City</w:t>
             </w:r>
           </w:p>
         </w:tc>
@@ -123,7 +65,7 @@
           </w:tcPr>
           <w:p>
             <w:r>
-              <w:t>Apple</w:t>
+              <w:t>Alice</w:t>
             </w:r>
           </w:p>
         </w:tc>
@@ -133,7 +75,7 @@
           </w:tcPr>
           <w:p>
             <w:r>
-              <w:t>1.99</w:t>
+              <w:t>30</w:t>
             </w:r>
           </w:p>
         </w:tc>
@@ -143,7 +85,7 @@
           </w:tcPr>
           <w:p>
             <w:r>
-              <w:t>100</w:t>
+              <w:t>NYC</w:t>
             </w:r>
           </w:p>
         </w:tc>
@@ -155,7 +97,7 @@
           </w:tcPr>
           <w:p>
             <w:r>
-              <w:t>Banana</w:t>
+              <w:t>Bob</w:t>
             </w:r>
           </w:p>
         </w:tc>
@@ -165,7 +107,7 @@
           </w:tcPr>
           <w:p>
             <w:r>
-              <w:t>0.99</w:t>
+              <w:t>25</w:t>
             </w:r>
           </w:p>
         </w:tc>
@@ -175,39 +117,7 @@
           </w:tcPr>
           <w:p>
             <w:r>
-              <w:t>50</w:t>
-            </w:r>
-          </w:p>
-        </w:tc>
-      </w:tr>
-      <w:tr>
-        <w:tc>
-          <w:tcPr>
-            <w:tcW w:type="dxa" w:w="2880"/>
-          </w:tcPr>
-          <w:p>
-            <w:r>
-              <w:t>Orange</w:t>
-            </w:r>
-          </w:p>
-        </w:tc>
-        <w:tc>
-          <w:tcPr>
-            <w:tcW w:type="dxa" w:w="2880"/>
-          </w:tcPr>
-          <w:p>
-            <w:r>
-              <w:t>2.49</w:t>
-            </w:r>
-          </w:p>
-        </w:tc>
-        <w:tc>
-          <w:tcPr>
-            <w:tcW w:type="dxa" w:w="2880"/>
-          </w:tcPr>
-          <w:p>
-            <w:r>
-              <w:t>75</w:t>
+              <w:t>LA</w:t>
             </w:r>
           </w:p>
         </w:tc>

</xml_diff>